<commit_message>
finished the peer review word doc
</commit_message>
<xml_diff>
--- a/ICT50215 CUA51015 Maths for Games Brief - Peer Review Activity.docx
+++ b/ICT50215 CUA51015 Maths for Games Brief - Peer Review Activity.docx
@@ -49,15 +49,7 @@
     </w:p>
     <w:p>
       <w:r>
-        <w:t xml:space="preserve">Take the project for your graphical test application and remove </w:t>
-      </w:r>
-      <w:proofErr w:type="gramStart"/>
-      <w:r>
-        <w:t>all of</w:t>
-      </w:r>
-      <w:proofErr w:type="gramEnd"/>
-      <w:r>
-        <w:t xml:space="preserve"> your custom Vector and Matrix classes. </w:t>
+        <w:t xml:space="preserve">Take the project for your graphical test application and remove all of your custom Vector and Matrix classes. </w:t>
       </w:r>
     </w:p>
     <w:p>
@@ -115,7 +107,11 @@
           <w:tcPr>
             <w:tcW w:w="4788" w:type="dxa"/>
           </w:tcPr>
-          <w:p/>
+          <w:p>
+            <w:r>
+              <w:t>Conner Fettes</w:t>
+            </w:r>
+          </w:p>
         </w:tc>
       </w:tr>
       <w:tr>
@@ -133,7 +129,11 @@
           <w:tcPr>
             <w:tcW w:w="4788" w:type="dxa"/>
           </w:tcPr>
-          <w:p/>
+          <w:p>
+            <w:r>
+              <w:t>Blake Peck</w:t>
+            </w:r>
+          </w:p>
         </w:tc>
       </w:tr>
       <w:tr>
@@ -151,7 +151,11 @@
           <w:tcPr>
             <w:tcW w:w="4788" w:type="dxa"/>
           </w:tcPr>
-          <w:p/>
+          <w:p>
+            <w:r>
+              <w:t>7/04/2021</w:t>
+            </w:r>
+          </w:p>
         </w:tc>
       </w:tr>
     </w:tbl>
@@ -222,6 +226,44 @@
                 <w:rFonts w:cstheme="majorHAnsi"/>
               </w:rPr>
             </w:pPr>
+            <w:r>
+              <w:rPr>
+                <w:rFonts w:cstheme="majorHAnsi"/>
+              </w:rPr>
+              <w:t>The name of variables al start when lowercase while functions start with upper case letters. When Defining variables most than not are separated for variables that are public, private, and protected. There are no empty space unless a gap between functions.</w:t>
+            </w:r>
+          </w:p>
+          <w:p>
+            <w:pPr>
+              <w:pStyle w:val="NoSpacing"/>
+              <w:rPr>
+                <w:rFonts w:cstheme="majorHAnsi"/>
+              </w:rPr>
+            </w:pPr>
+            <w:r>
+              <w:rPr>
+                <w:rFonts w:cstheme="majorHAnsi"/>
+              </w:rPr>
+              <w:t>In the file LineOfSight line 152 has</w:t>
+            </w:r>
+            <w:r>
+              <w:rPr>
+                <w:rFonts w:cstheme="majorHAnsi"/>
+              </w:rPr>
+              <w:t xml:space="preserve"> an</w:t>
+            </w:r>
+            <w:r>
+              <w:rPr>
+                <w:rFonts w:cstheme="majorHAnsi"/>
+              </w:rPr>
+              <w:t xml:space="preserve"> </w:t>
+            </w:r>
+            <w:r>
+              <w:rPr>
+                <w:rFonts w:cstheme="majorHAnsi"/>
+              </w:rPr>
+              <w:t>empty space that should be removed.</w:t>
+            </w:r>
           </w:p>
         </w:tc>
       </w:tr>
@@ -282,6 +324,12 @@
                 <w:rFonts w:cstheme="majorHAnsi"/>
               </w:rPr>
             </w:pPr>
+            <w:r>
+              <w:rPr>
+                <w:rFonts w:cstheme="majorHAnsi"/>
+              </w:rPr>
+              <w:t>The code isn’t commented that explains what is happen, and the comments are just code commented out that are not being used.</w:t>
+            </w:r>
           </w:p>
         </w:tc>
       </w:tr>
@@ -371,6 +419,77 @@
                 <w:rFonts w:cstheme="majorHAnsi"/>
               </w:rPr>
             </w:pPr>
+            <w:r>
+              <w:rPr>
+                <w:rFonts w:cstheme="majorHAnsi"/>
+              </w:rPr>
+              <w:t>The program function as it was intended to function with the level running and all actions taking place.</w:t>
+            </w:r>
+          </w:p>
+          <w:p>
+            <w:pPr>
+              <w:pStyle w:val="NoSpacing"/>
+              <w:rPr>
+                <w:rFonts w:cstheme="majorHAnsi"/>
+              </w:rPr>
+            </w:pPr>
+          </w:p>
+          <w:p>
+            <w:pPr>
+              <w:pStyle w:val="NoSpacing"/>
+              <w:rPr>
+                <w:rFonts w:cstheme="majorHAnsi"/>
+              </w:rPr>
+            </w:pPr>
+            <w:r>
+              <w:rPr>
+                <w:rFonts w:cstheme="majorHAnsi"/>
+              </w:rPr>
+              <w:t xml:space="preserve">Not only is it not a tank game the figure has laser eyes and are able to eat. When certain action is </w:t>
+            </w:r>
+            <w:r>
+              <w:t>casted</w:t>
+            </w:r>
+            <w:r>
+              <w:rPr>
+                <w:rFonts w:cstheme="majorHAnsi"/>
+              </w:rPr>
+              <w:t xml:space="preserve"> the screen shakes, a bar that fills up as the figure eats which puts texts when full.</w:t>
+            </w:r>
+          </w:p>
+          <w:p>
+            <w:pPr>
+              <w:pStyle w:val="NoSpacing"/>
+              <w:rPr>
+                <w:rFonts w:cstheme="majorHAnsi"/>
+              </w:rPr>
+            </w:pPr>
+          </w:p>
+          <w:p>
+            <w:pPr>
+              <w:pStyle w:val="NoSpacing"/>
+              <w:rPr>
+                <w:rFonts w:cstheme="majorHAnsi"/>
+              </w:rPr>
+            </w:pPr>
+            <w:r>
+              <w:rPr>
+                <w:rFonts w:cstheme="majorHAnsi"/>
+              </w:rPr>
+              <w:t>Yes,</w:t>
+            </w:r>
+            <w:r>
+              <w:rPr>
+                <w:rFonts w:cstheme="majorHAnsi"/>
+              </w:rPr>
+              <w:t xml:space="preserve"> the program run fine just like on the machine it was made on</w:t>
+            </w:r>
+            <w:r>
+              <w:rPr>
+                <w:rFonts w:cstheme="majorHAnsi"/>
+              </w:rPr>
+              <w:t>.</w:t>
+            </w:r>
           </w:p>
         </w:tc>
       </w:tr>
@@ -438,6 +557,64 @@
                 <w:rFonts w:cstheme="majorHAnsi"/>
               </w:rPr>
             </w:pPr>
+            <w:r>
+              <w:rPr>
+                <w:rFonts w:cstheme="majorHAnsi"/>
+              </w:rPr>
+              <w:t xml:space="preserve">The code is well structured, not messy </w:t>
+            </w:r>
+            <w:r>
+              <w:rPr>
+                <w:rFonts w:cstheme="majorHAnsi"/>
+              </w:rPr>
+              <w:t>or</w:t>
+            </w:r>
+            <w:r>
+              <w:rPr>
+                <w:rFonts w:cstheme="majorHAnsi"/>
+              </w:rPr>
+              <w:t xml:space="preserve"> hard to follow </w:t>
+            </w:r>
+            <w:r>
+              <w:rPr>
+                <w:rFonts w:cstheme="majorHAnsi"/>
+              </w:rPr>
+              <w:t xml:space="preserve">and </w:t>
+            </w:r>
+            <w:r>
+              <w:rPr>
+                <w:rFonts w:cstheme="majorHAnsi"/>
+              </w:rPr>
+              <w:t>read the code.</w:t>
+            </w:r>
+            <w:r>
+              <w:rPr>
+                <w:rFonts w:cstheme="majorHAnsi"/>
+              </w:rPr>
+              <w:t xml:space="preserve"> </w:t>
+            </w:r>
+          </w:p>
+          <w:p>
+            <w:pPr>
+              <w:pStyle w:val="NoSpacing"/>
+              <w:rPr>
+                <w:rFonts w:cstheme="majorHAnsi"/>
+              </w:rPr>
+            </w:pPr>
+          </w:p>
+          <w:p>
+            <w:pPr>
+              <w:pStyle w:val="NoSpacing"/>
+              <w:rPr>
+                <w:rFonts w:cstheme="majorHAnsi"/>
+              </w:rPr>
+            </w:pPr>
+            <w:r>
+              <w:rPr>
+                <w:rFonts w:cstheme="majorHAnsi"/>
+              </w:rPr>
+              <w:t>Have my code structure the same for the whole project not just one file so I can understand it better.</w:t>
+            </w:r>
           </w:p>
         </w:tc>
       </w:tr>
@@ -505,6 +682,76 @@
                 <w:rFonts w:cstheme="majorHAnsi"/>
               </w:rPr>
             </w:pPr>
+            <w:r>
+              <w:rPr>
+                <w:rFonts w:cstheme="majorHAnsi"/>
+              </w:rPr>
+              <w:t>Yes, as the code makes it so the character can move on the x-axis and y-axis, can collied into object to move their position, to pull objects closer to the character position from the previous position.</w:t>
+            </w:r>
+          </w:p>
+          <w:p>
+            <w:pPr>
+              <w:pStyle w:val="NoSpacing"/>
+              <w:rPr>
+                <w:rFonts w:cstheme="majorHAnsi"/>
+              </w:rPr>
+            </w:pPr>
+          </w:p>
+          <w:p>
+            <w:pPr>
+              <w:pStyle w:val="NoSpacing"/>
+              <w:rPr>
+                <w:rFonts w:cstheme="majorHAnsi"/>
+              </w:rPr>
+            </w:pPr>
+            <w:r>
+              <w:rPr>
+                <w:rFonts w:cstheme="majorHAnsi"/>
+              </w:rPr>
+              <w:t xml:space="preserve">With the calculation different a main one being that they a cap to their </w:t>
+            </w:r>
+            <w:r>
+              <w:rPr>
+                <w:rFonts w:cstheme="majorHAnsi"/>
+              </w:rPr>
+              <w:t>speed,</w:t>
+            </w:r>
+            <w:r>
+              <w:rPr>
+                <w:rFonts w:cstheme="majorHAnsi"/>
+              </w:rPr>
+              <w:t xml:space="preserve"> so the </w:t>
+            </w:r>
+            <w:r>
+              <w:rPr>
+                <w:rFonts w:cstheme="majorHAnsi"/>
+              </w:rPr>
+              <w:t>figure</w:t>
+            </w:r>
+            <w:r>
+              <w:rPr>
+                <w:rFonts w:cstheme="majorHAnsi"/>
+              </w:rPr>
+              <w:t xml:space="preserve"> </w:t>
+            </w:r>
+            <w:r>
+              <w:rPr>
+                <w:rFonts w:cstheme="majorHAnsi"/>
+              </w:rPr>
+              <w:t>does not</w:t>
+            </w:r>
+            <w:r>
+              <w:rPr>
+                <w:rFonts w:cstheme="majorHAnsi"/>
+              </w:rPr>
+              <w:t xml:space="preserve"> keep on gaining speed as it runs</w:t>
+            </w:r>
+            <w:r>
+              <w:rPr>
+                <w:rFonts w:cstheme="majorHAnsi"/>
+              </w:rPr>
+              <w:t>.</w:t>
+            </w:r>
           </w:p>
         </w:tc>
       </w:tr>
@@ -566,6 +813,12 @@
                 <w:rFonts w:cstheme="majorHAnsi"/>
               </w:rPr>
             </w:pPr>
+            <w:r>
+              <w:rPr>
+                <w:rFonts w:cstheme="majorHAnsi"/>
+              </w:rPr>
+              <w:t>There is a camara class that follows the figure pin to the middle of the screen.</w:t>
+            </w:r>
           </w:p>
         </w:tc>
       </w:tr>
@@ -619,6 +872,12 @@
                 <w:rFonts w:cstheme="majorHAnsi"/>
               </w:rPr>
             </w:pPr>
+            <w:r>
+              <w:rPr>
+                <w:rFonts w:cstheme="majorHAnsi"/>
+              </w:rPr>
+              <w:t>Very great quality for this project as they not only got what was needed to pass but went further to refine and make it different to others.</w:t>
+            </w:r>
           </w:p>
         </w:tc>
       </w:tr>
@@ -680,6 +939,12 @@
                 <w:rFonts w:cstheme="majorHAnsi"/>
               </w:rPr>
             </w:pPr>
+            <w:r>
+              <w:rPr>
+                <w:rFonts w:cstheme="majorHAnsi"/>
+              </w:rPr>
+              <w:t>Look over code to notice any lines of code that could be deleted.</w:t>
+            </w:r>
           </w:p>
         </w:tc>
       </w:tr>
@@ -5858,7 +6123,6 @@
   <w:style w:type="character" w:default="1" w:styleId="DefaultParagraphFont">
     <w:name w:val="Default Paragraph Font"/>
     <w:uiPriority w:val="1"/>
-    <w:semiHidden/>
     <w:unhideWhenUsed/>
   </w:style>
   <w:style w:type="table" w:default="1" w:styleId="TableNormal">
@@ -6495,21 +6759,10 @@
 </file>
 
 <file path=customXml/item1.xml><?xml version="1.0" encoding="utf-8"?>
-<p:properties xmlns:p="http://schemas.microsoft.com/office/2006/metadata/properties" xmlns:xsi="http://www.w3.org/2001/XMLSchema-instance" xmlns:pc="http://schemas.microsoft.com/office/infopath/2007/PartnerControls">
-  <documentManagement/>
-</p:properties>
+<b:Sources xmlns:b="http://schemas.openxmlformats.org/officeDocument/2006/bibliography" xmlns="http://schemas.openxmlformats.org/officeDocument/2006/bibliography" SelectedStyle="\APASixthEditionOfficeOnline.xsl" StyleName="APA" Version="6"/>
 </file>
 
 <file path=customXml/item2.xml><?xml version="1.0" encoding="utf-8"?>
-<?mso-contentType ?>
-<FormTemplates xmlns="http://schemas.microsoft.com/sharepoint/v3/contenttype/forms">
-  <Display>DocumentLibraryForm</Display>
-  <Edit>DocumentLibraryForm</Edit>
-  <New>DocumentLibraryForm</New>
-</FormTemplates>
-</file>
-
-<file path=customXml/item3.xml><?xml version="1.0" encoding="utf-8"?>
 <ct:contentTypeSchema xmlns:ct="http://schemas.microsoft.com/office/2006/metadata/contentType" xmlns:ma="http://schemas.microsoft.com/office/2006/metadata/properties/metaAttributes" ct:_="" ma:_="" ma:contentTypeName="Document" ma:contentTypeID="0x01010016F4542A8E7DD640B3BC4F081D67BD17" ma:contentTypeVersion="12" ma:contentTypeDescription="Create a new document." ma:contentTypeScope="" ma:versionID="27c2dbada59f2179a6cad865b3b91926">
   <xsd:schema xmlns:xsd="http://www.w3.org/2001/XMLSchema" xmlns:xs="http://www.w3.org/2001/XMLSchema" xmlns:p="http://schemas.microsoft.com/office/2006/metadata/properties" xmlns:ns2="6ac566f0-206d-4bc5-bcec-ce830458d3f1" xmlns:ns3="4ba0a89f-8d28-45b8-8c8a-cf56563c9d8a" targetNamespace="http://schemas.microsoft.com/office/2006/metadata/properties" ma:root="true" ma:fieldsID="bbbd863d49b046c436f58500a7a6c075" ns2:_="" ns3:_="">
     <xsd:import namespace="6ac566f0-206d-4bc5-bcec-ce830458d3f1"/>
@@ -6706,28 +6959,30 @@
 </ct:contentTypeSchema>
 </file>
 
+<file path=customXml/item3.xml><?xml version="1.0" encoding="utf-8"?>
+<?mso-contentType ?>
+<FormTemplates xmlns="http://schemas.microsoft.com/sharepoint/v3/contenttype/forms">
+  <Display>DocumentLibraryForm</Display>
+  <Edit>DocumentLibraryForm</Edit>
+  <New>DocumentLibraryForm</New>
+</FormTemplates>
+</file>
+
 <file path=customXml/item4.xml><?xml version="1.0" encoding="utf-8"?>
-<b:Sources xmlns:b="http://schemas.openxmlformats.org/officeDocument/2006/bibliography" xmlns="http://schemas.openxmlformats.org/officeDocument/2006/bibliography" SelectedStyle="\APASixthEditionOfficeOnline.xsl" StyleName="APA" Version="6"/>
+<p:properties xmlns:p="http://schemas.microsoft.com/office/2006/metadata/properties" xmlns:xsi="http://www.w3.org/2001/XMLSchema-instance" xmlns:pc="http://schemas.microsoft.com/office/infopath/2007/PartnerControls">
+  <documentManagement/>
+</p:properties>
 </file>
 
 <file path=customXml/itemProps1.xml><?xml version="1.0" encoding="utf-8"?>
-<ds:datastoreItem xmlns:ds="http://schemas.openxmlformats.org/officeDocument/2006/customXml" ds:itemID="{35A48CE1-F8EF-4B81-B6B6-5BD9516503DE}">
+<ds:datastoreItem xmlns:ds="http://schemas.openxmlformats.org/officeDocument/2006/customXml" ds:itemID="{1C9F3754-F804-4BCE-AA24-A71A953A303C}">
   <ds:schemaRefs>
-    <ds:schemaRef ds:uri="http://schemas.microsoft.com/office/2006/metadata/properties"/>
-    <ds:schemaRef ds:uri="http://schemas.microsoft.com/office/infopath/2007/PartnerControls"/>
+    <ds:schemaRef ds:uri="http://schemas.openxmlformats.org/officeDocument/2006/bibliography"/>
   </ds:schemaRefs>
 </ds:datastoreItem>
 </file>
 
 <file path=customXml/itemProps2.xml><?xml version="1.0" encoding="utf-8"?>
-<ds:datastoreItem xmlns:ds="http://schemas.openxmlformats.org/officeDocument/2006/customXml" ds:itemID="{AF690011-DE0B-4F69-ABFB-690552A9337D}">
-  <ds:schemaRefs>
-    <ds:schemaRef ds:uri="http://schemas.microsoft.com/sharepoint/v3/contenttype/forms"/>
-  </ds:schemaRefs>
-</ds:datastoreItem>
-</file>
-
-<file path=customXml/itemProps3.xml><?xml version="1.0" encoding="utf-8"?>
 <ds:datastoreItem xmlns:ds="http://schemas.openxmlformats.org/officeDocument/2006/customXml" ds:itemID="{9FE6D96D-AC80-4F4F-A678-5E7FBC38079F}">
   <ds:schemaRefs>
     <ds:schemaRef ds:uri="http://schemas.microsoft.com/office/2006/metadata/contentType"/>
@@ -6746,10 +7001,19 @@
 </ds:datastoreItem>
 </file>
 
+<file path=customXml/itemProps3.xml><?xml version="1.0" encoding="utf-8"?>
+<ds:datastoreItem xmlns:ds="http://schemas.openxmlformats.org/officeDocument/2006/customXml" ds:itemID="{AF690011-DE0B-4F69-ABFB-690552A9337D}">
+  <ds:schemaRefs>
+    <ds:schemaRef ds:uri="http://schemas.microsoft.com/sharepoint/v3/contenttype/forms"/>
+  </ds:schemaRefs>
+</ds:datastoreItem>
+</file>
+
 <file path=customXml/itemProps4.xml><?xml version="1.0" encoding="utf-8"?>
-<ds:datastoreItem xmlns:ds="http://schemas.openxmlformats.org/officeDocument/2006/customXml" ds:itemID="{1C9F3754-F804-4BCE-AA24-A71A953A303C}">
+<ds:datastoreItem xmlns:ds="http://schemas.openxmlformats.org/officeDocument/2006/customXml" ds:itemID="{35A48CE1-F8EF-4B81-B6B6-5BD9516503DE}">
   <ds:schemaRefs>
-    <ds:schemaRef ds:uri="http://schemas.openxmlformats.org/officeDocument/2006/bibliography"/>
+    <ds:schemaRef ds:uri="http://schemas.microsoft.com/office/2006/metadata/properties"/>
+    <ds:schemaRef ds:uri="http://schemas.microsoft.com/office/infopath/2007/PartnerControls"/>
   </ds:schemaRefs>
 </ds:datastoreItem>
 </file>
</xml_diff>